<commit_message>
creat a resume.docx word file
</commit_message>
<xml_diff>
--- a/resume.docx.docx
+++ b/resume.docx.docx
@@ -170,10 +170,25 @@
     <w:p>
       <w:pPr>
         <w:rPr>
+          <w:sz w:val="32"/>
+          <w:szCs w:val="32"/>
+        </w:rPr>
+      </w:pPr>
+      <w:r>
+        <w:rPr>
           <w:rFonts w:hint="eastAsia"/>
           <w:sz w:val="32"/>
           <w:szCs w:val="32"/>
         </w:rPr>
+        <w:t>毕业院校：湖南信息职业技术学校</w:t>
+      </w:r>
+    </w:p>
+    <w:p>
+      <w:pPr>
+        <w:rPr>
+          <w:sz w:val="32"/>
+          <w:szCs w:val="32"/>
+        </w:rPr>
       </w:pPr>
       <w:r>
         <w:rPr>
@@ -181,7 +196,67 @@
           <w:sz w:val="32"/>
           <w:szCs w:val="32"/>
         </w:rPr>
-        <w:t>毕业院校：湖南信息职业技术学校</w:t>
+        <w:t>电话：1</w:t>
+      </w:r>
+      <w:r>
+        <w:rPr>
+          <w:sz w:val="32"/>
+          <w:szCs w:val="32"/>
+        </w:rPr>
+        <w:t>7347023435</w:t>
+      </w:r>
+      <w:r>
+        <w:rPr>
+          <w:sz w:val="32"/>
+          <w:szCs w:val="32"/>
+        </w:rPr>
+        <w:tab/>
+      </w:r>
+      <w:r>
+        <w:rPr>
+          <w:sz w:val="32"/>
+          <w:szCs w:val="32"/>
+        </w:rPr>
+        <w:tab/>
+      </w:r>
+      <w:r>
+        <w:rPr>
+          <w:sz w:val="32"/>
+          <w:szCs w:val="32"/>
+        </w:rPr>
+        <w:tab/>
+      </w:r>
+      <w:r>
+        <w:rPr>
+          <w:sz w:val="32"/>
+          <w:szCs w:val="32"/>
+        </w:rPr>
+        <w:tab/>
+      </w:r>
+      <w:r>
+        <w:rPr>
+          <w:rFonts w:hint="eastAsia"/>
+          <w:sz w:val="32"/>
+          <w:szCs w:val="32"/>
+        </w:rPr>
+        <w:t>专业：移动互联应用</w:t>
+      </w:r>
+    </w:p>
+    <w:p>
+      <w:pPr>
+        <w:rPr>
+          <w:rFonts w:hint="eastAsia"/>
+          <w:sz w:val="32"/>
+          <w:szCs w:val="32"/>
+        </w:rPr>
+      </w:pPr>
+      <w:r>
+        <w:rPr>
+          <w:rFonts w:hint="eastAsia"/>
+          <w:sz w:val="32"/>
+          <w:szCs w:val="32"/>
+        </w:rPr>
+        <w:t>兴趣爱好： 旅游，看书刊杂志新闻及体育，摘录，爬山，剪贴收藏，音乐，睡觉</w:t>
       </w:r>
     </w:p>
     <w:p>
@@ -643,7 +718,6 @@
   <w:style w:type="character" w:default="1" w:styleId="a0">
     <w:name w:val="Default Paragraph Font"/>
     <w:uiPriority w:val="1"/>
-    <w:semiHidden/>
     <w:unhideWhenUsed/>
   </w:style>
   <w:style w:type="table" w:default="1" w:styleId="a1">

</xml_diff>